<commit_message>
Versión final editora CS_10_01
</commit_message>
<xml_diff>
--- a/fuentes/contenidos/grado10/guion01/CS_10_01_CO_REC10.docx
+++ b/fuentes/contenidos/grado10/guion01/CS_10_01_CO_REC10.docx
@@ -309,31 +309,63 @@
     <w:p>
       <w:pPr>
         <w:rPr>
-          <w:rFonts w:ascii="Arial" w:hAnsi="Arial" w:cs="Arial"/>
-          <w:sz w:val="18"/>
-          <w:szCs w:val="18"/>
-          <w:lang w:val="es-ES_tradnl"/>
-        </w:rPr>
-      </w:pPr>
-      <w:r>
-        <w:rPr>
-          <w:rFonts w:ascii="Arial" w:hAnsi="Arial" w:cs="Arial"/>
-          <w:sz w:val="18"/>
-          <w:szCs w:val="18"/>
-          <w:lang w:val="es-ES_tradnl"/>
-        </w:rPr>
-        <w:t>Sobre una fuente primaria, en este caso un discurso pronunciado por un líder de la Guerra Fría, el estudiante debe subrayar palabras clave que indican la tendencia ideológica del texto.</w:t>
-      </w:r>
-    </w:p>
-    <w:p>
-      <w:pPr>
-        <w:rPr>
-          <w:rFonts w:ascii="Arial" w:hAnsi="Arial" w:cs="Arial"/>
-          <w:sz w:val="18"/>
-          <w:szCs w:val="18"/>
-          <w:lang w:val="es-ES_tradnl"/>
-        </w:rPr>
-      </w:pPr>
+          <w:rFonts w:ascii="Times New Roman" w:hAnsi="Times New Roman" w:cs="Times New Roman"/>
+          <w:color w:val="000000"/>
+          <w:lang w:val="es-ES_tradnl"/>
+        </w:rPr>
+      </w:pPr>
+      <w:r>
+        <w:rPr>
+          <w:rFonts w:ascii="Times New Roman" w:hAnsi="Times New Roman" w:cs="Times New Roman"/>
+          <w:color w:val="000000"/>
+          <w:lang w:val="es-ES_tradnl"/>
+        </w:rPr>
+        <w:t xml:space="preserve">Sobre una fuente primaria, en este caso un discurso pronunciado por un líder de la </w:t>
+      </w:r>
+      <w:r>
+        <w:rPr>
+          <w:rFonts w:ascii="Times New Roman" w:hAnsi="Times New Roman" w:cs="Times New Roman"/>
+          <w:color w:val="000000"/>
+          <w:lang w:val="es-ES_tradnl"/>
+        </w:rPr>
+        <w:t>G</w:t>
+      </w:r>
+      <w:r>
+        <w:rPr>
+          <w:rFonts w:ascii="Times New Roman" w:hAnsi="Times New Roman" w:cs="Times New Roman"/>
+          <w:color w:val="000000"/>
+          <w:lang w:val="es-ES_tradnl"/>
+        </w:rPr>
+        <w:t xml:space="preserve">uerra </w:t>
+      </w:r>
+      <w:r>
+        <w:rPr>
+          <w:rFonts w:ascii="Times New Roman" w:hAnsi="Times New Roman" w:cs="Times New Roman"/>
+          <w:color w:val="000000"/>
+          <w:lang w:val="es-ES_tradnl"/>
+        </w:rPr>
+        <w:t>F</w:t>
+      </w:r>
+      <w:r>
+        <w:rPr>
+          <w:rFonts w:ascii="Times New Roman" w:hAnsi="Times New Roman" w:cs="Times New Roman"/>
+          <w:color w:val="000000"/>
+          <w:lang w:val="es-ES_tradnl"/>
+        </w:rPr>
+        <w:t>ría, el estudiante debe subrayar palabras clave que indican la tendencia ideológica del texto.</w:t>
+      </w:r>
+    </w:p>
+    <w:p>
+      <w:pPr>
+        <w:rPr>
+          <w:rFonts w:ascii="Arial" w:hAnsi="Arial" w:cs="Arial"/>
+          <w:sz w:val="18"/>
+          <w:szCs w:val="18"/>
+          <w:lang w:val="es-ES_tradnl"/>
+        </w:rPr>
+      </w:pPr>
+      <w:bookmarkStart w:id="0" w:name="_GoBack"/>
+      <w:bookmarkEnd w:id="0"/>
     </w:p>
     <w:p>
       <w:pPr>
@@ -2784,15 +2816,15 @@
           <w:rFonts w:ascii="Arial" w:hAnsi="Arial" w:cs="Arial"/>
           <w:sz w:val="18"/>
           <w:szCs w:val="18"/>
-          <w:lang w:val="es-ES_tradnl"/>
-        </w:rPr>
-      </w:pPr>
-      <w:r>
-        <w:rPr>
-          <w:rFonts w:ascii="Arial" w:hAnsi="Arial" w:cs="Arial"/>
-          <w:sz w:val="18"/>
-          <w:szCs w:val="18"/>
-          <w:lang w:val="es-ES_tradnl"/>
+          <w:lang w:val="pt-BR"/>
+        </w:rPr>
+      </w:pPr>
+      <w:r>
+        <w:rPr>
+          <w:rFonts w:ascii="Arial" w:hAnsi="Arial" w:cs="Arial"/>
+          <w:sz w:val="18"/>
+          <w:szCs w:val="18"/>
+          <w:lang w:val="pt-BR"/>
         </w:rPr>
         <w:t>N</w:t>
       </w:r>
@@ -2803,26 +2835,26 @@
           <w:rFonts w:ascii="Arial" w:hAnsi="Arial" w:cs="Arial"/>
           <w:sz w:val="18"/>
           <w:szCs w:val="18"/>
-          <w:lang w:val="es-ES_tradnl"/>
-        </w:rPr>
-      </w:pPr>
-    </w:p>
-    <w:p>
-      <w:pPr>
-        <w:rPr>
-          <w:rFonts w:ascii="Arial" w:hAnsi="Arial"/>
-          <w:sz w:val="18"/>
-          <w:szCs w:val="18"/>
-          <w:lang w:val="es-ES_tradnl"/>
-        </w:rPr>
-      </w:pPr>
-      <w:r>
-        <w:rPr>
-          <w:rFonts w:ascii="Arial" w:hAnsi="Arial"/>
-          <w:sz w:val="18"/>
-          <w:szCs w:val="18"/>
-          <w:highlight w:val="green"/>
-          <w:lang w:val="es-ES_tradnl"/>
+          <w:lang w:val="pt-BR"/>
+        </w:rPr>
+      </w:pPr>
+    </w:p>
+    <w:p>
+      <w:pPr>
+        <w:rPr>
+          <w:rFonts w:ascii="Arial" w:hAnsi="Arial"/>
+          <w:sz w:val="18"/>
+          <w:szCs w:val="18"/>
+          <w:lang w:val="pt-BR"/>
+        </w:rPr>
+      </w:pPr>
+      <w:r>
+        <w:rPr>
+          <w:rFonts w:ascii="Arial" w:hAnsi="Arial"/>
+          <w:sz w:val="18"/>
+          <w:szCs w:val="18"/>
+          <w:highlight w:val="green"/>
+          <w:lang w:val="pt-BR"/>
         </w:rPr>
         <w:t>Mostrar calculadora (S/N)</w:t>
       </w:r>
@@ -3181,17 +3213,7 @@
           <w:szCs w:val="18"/>
           <w:lang w:val="es-ES_tradnl"/>
         </w:rPr>
-        <w:t>]</w:t>
-      </w:r>
-      <w:r>
-        <w:rPr>
-          <w:rFonts w:ascii="Arial" w:hAnsi="Arial" w:cs="Arial"/>
-          <w:bCs/>
-          <w:sz w:val="18"/>
-          <w:szCs w:val="18"/>
-          <w:lang w:val="es-ES_tradnl"/>
-        </w:rPr>
-        <w:t>.</w:t>
+        <w:t>].</w:t>
       </w:r>
     </w:p>
     <w:p>
@@ -3466,8 +3488,6 @@
         </w:rPr>
         <w:t>.</w:t>
       </w:r>
-      <w:bookmarkStart w:id="0" w:name="_GoBack"/>
-      <w:bookmarkEnd w:id="0"/>
     </w:p>
     <w:p>
       <w:pPr>

</xml_diff>

<commit_message>
Mabel Lara: segunda edición
</commit_message>
<xml_diff>
--- a/fuentes/contenidos/grado10/guion01/CS_10_01_CO_REC10.docx
+++ b/fuentes/contenidos/grado10/guion01/CS_10_01_CO_REC10.docx
@@ -230,21 +230,67 @@
     <w:p>
       <w:pPr>
         <w:rPr>
-          <w:rFonts w:ascii="Arial" w:hAnsi="Arial" w:cs="Arial"/>
-          <w:sz w:val="18"/>
-          <w:szCs w:val="18"/>
-          <w:lang w:val="es-ES_tradnl"/>
-        </w:rPr>
-      </w:pPr>
-      <w:r>
-        <w:rPr>
-          <w:rFonts w:ascii="Arial" w:hAnsi="Arial" w:cs="Arial"/>
-          <w:sz w:val="18"/>
-          <w:szCs w:val="18"/>
-          <w:lang w:val="es-ES_tradnl"/>
-        </w:rPr>
-        <w:t>Análisis de discursos</w:t>
-      </w:r>
+          <w:rFonts w:ascii="Times New Roman" w:hAnsi="Times New Roman" w:cs="Times New Roman"/>
+          <w:color w:val="000000" w:themeColor="text1"/>
+        </w:rPr>
+      </w:pPr>
+      <w:proofErr w:type="spellStart"/>
+      <w:r>
+        <w:rPr>
+          <w:rFonts w:ascii="Times New Roman" w:hAnsi="Times New Roman" w:cs="Times New Roman"/>
+          <w:color w:val="000000" w:themeColor="text1"/>
+        </w:rPr>
+        <w:t>Discurso</w:t>
+      </w:r>
+      <w:proofErr w:type="spellEnd"/>
+      <w:r>
+        <w:rPr>
+          <w:rFonts w:ascii="Times New Roman" w:hAnsi="Times New Roman" w:cs="Times New Roman"/>
+          <w:color w:val="000000" w:themeColor="text1"/>
+        </w:rPr>
+        <w:t xml:space="preserve"> de </w:t>
+      </w:r>
+      <w:proofErr w:type="gramStart"/>
+      <w:r>
+        <w:rPr>
+          <w:rFonts w:ascii="Times New Roman" w:hAnsi="Times New Roman" w:cs="Times New Roman"/>
+          <w:color w:val="000000" w:themeColor="text1"/>
+        </w:rPr>
+        <w:t>un</w:t>
+      </w:r>
+      <w:proofErr w:type="gramEnd"/>
+      <w:r>
+        <w:rPr>
+          <w:rFonts w:ascii="Times New Roman" w:hAnsi="Times New Roman" w:cs="Times New Roman"/>
+          <w:color w:val="000000" w:themeColor="text1"/>
+        </w:rPr>
+        <w:t xml:space="preserve"> </w:t>
+      </w:r>
+      <w:proofErr w:type="spellStart"/>
+      <w:r>
+        <w:rPr>
+          <w:rFonts w:ascii="Times New Roman" w:hAnsi="Times New Roman" w:cs="Times New Roman"/>
+          <w:color w:val="000000" w:themeColor="text1"/>
+        </w:rPr>
+        <w:t>líder</w:t>
+      </w:r>
+      <w:proofErr w:type="spellEnd"/>
+      <w:r>
+        <w:rPr>
+          <w:rFonts w:ascii="Times New Roman" w:hAnsi="Times New Roman" w:cs="Times New Roman"/>
+          <w:color w:val="000000" w:themeColor="text1"/>
+        </w:rPr>
+        <w:t xml:space="preserve"> de la Guerra </w:t>
+      </w:r>
+      <w:proofErr w:type="spellStart"/>
+      <w:r>
+        <w:rPr>
+          <w:rFonts w:ascii="Times New Roman" w:hAnsi="Times New Roman" w:cs="Times New Roman"/>
+          <w:color w:val="000000" w:themeColor="text1"/>
+        </w:rPr>
+        <w:t>Fría</w:t>
+      </w:r>
+      <w:proofErr w:type="spellEnd"/>
     </w:p>
     <w:p>
       <w:pPr>
@@ -310,62 +356,54 @@
       <w:pPr>
         <w:rPr>
           <w:rFonts w:ascii="Times New Roman" w:hAnsi="Times New Roman" w:cs="Times New Roman"/>
-          <w:color w:val="000000"/>
-          <w:lang w:val="es-ES_tradnl"/>
-        </w:rPr>
-      </w:pPr>
-      <w:r>
+          <w:color w:val="000000" w:themeColor="text1"/>
+          <w:lang w:val="es-ES_tradnl"/>
+        </w:rPr>
+      </w:pPr>
+      <w:r>
+        <w:rPr>
+          <w:rFonts w:ascii="Times New Roman" w:hAnsi="Times New Roman" w:cs="Times New Roman"/>
+          <w:color w:val="000000" w:themeColor="text1"/>
+        </w:rPr>
+        <w:t>S</w:t>
+      </w:r>
+      <w:proofErr w:type="spellStart"/>
+      <w:r>
+        <w:rPr>
+          <w:rFonts w:ascii="Times New Roman" w:hAnsi="Times New Roman" w:cs="Times New Roman"/>
+          <w:color w:val="000000" w:themeColor="text1"/>
+          <w:lang w:val="es-ES_tradnl"/>
+        </w:rPr>
+        <w:t>ubraya</w:t>
+      </w:r>
+      <w:proofErr w:type="spellEnd"/>
+      <w:r>
+        <w:rPr>
+          <w:rFonts w:ascii="Times New Roman" w:hAnsi="Times New Roman" w:cs="Times New Roman"/>
+          <w:color w:val="000000" w:themeColor="text1"/>
+          <w:lang w:val="es-ES_tradnl"/>
+        </w:rPr>
+        <w:t xml:space="preserve"> en el texto las palabras que creas que indican una tendencia ideológica</w:t>
+      </w:r>
+    </w:p>
+    <w:p>
+      <w:pPr>
         <w:rPr>
           <w:rFonts w:ascii="Times New Roman" w:hAnsi="Times New Roman" w:cs="Times New Roman"/>
           <w:color w:val="000000"/>
           <w:lang w:val="es-ES_tradnl"/>
         </w:rPr>
-        <w:t xml:space="preserve">Sobre una fuente primaria, en este caso un discurso pronunciado por un líder de la </w:t>
-      </w:r>
-      <w:r>
-        <w:rPr>
-          <w:rFonts w:ascii="Times New Roman" w:hAnsi="Times New Roman" w:cs="Times New Roman"/>
-          <w:color w:val="000000"/>
-          <w:lang w:val="es-ES_tradnl"/>
-        </w:rPr>
-        <w:t>G</w:t>
-      </w:r>
-      <w:r>
-        <w:rPr>
-          <w:rFonts w:ascii="Times New Roman" w:hAnsi="Times New Roman" w:cs="Times New Roman"/>
-          <w:color w:val="000000"/>
-          <w:lang w:val="es-ES_tradnl"/>
-        </w:rPr>
-        <w:t xml:space="preserve">uerra </w:t>
-      </w:r>
-      <w:r>
-        <w:rPr>
-          <w:rFonts w:ascii="Times New Roman" w:hAnsi="Times New Roman" w:cs="Times New Roman"/>
-          <w:color w:val="000000"/>
-          <w:lang w:val="es-ES_tradnl"/>
-        </w:rPr>
-        <w:t>F</w:t>
-      </w:r>
-      <w:r>
-        <w:rPr>
-          <w:rFonts w:ascii="Times New Roman" w:hAnsi="Times New Roman" w:cs="Times New Roman"/>
-          <w:color w:val="000000"/>
-          <w:lang w:val="es-ES_tradnl"/>
-        </w:rPr>
-        <w:t>ría, el estudiante debe subrayar palabras clave que indican la tendencia ideológica del texto.</w:t>
-      </w:r>
-    </w:p>
-    <w:p>
-      <w:pPr>
-        <w:rPr>
-          <w:rFonts w:ascii="Arial" w:hAnsi="Arial" w:cs="Arial"/>
-          <w:sz w:val="18"/>
-          <w:szCs w:val="18"/>
-          <w:lang w:val="es-ES_tradnl"/>
-        </w:rPr>
-      </w:pPr>
-      <w:bookmarkStart w:id="0" w:name="_GoBack"/>
-      <w:bookmarkEnd w:id="0"/>
+      </w:pPr>
+    </w:p>
+    <w:p>
+      <w:pPr>
+        <w:rPr>
+          <w:rFonts w:ascii="Arial" w:hAnsi="Arial" w:cs="Arial"/>
+          <w:sz w:val="18"/>
+          <w:szCs w:val="18"/>
+          <w:lang w:val="es-ES_tradnl"/>
+        </w:rPr>
+      </w:pPr>
     </w:p>
     <w:p>
       <w:pPr>
@@ -2342,31 +2380,78 @@
     <w:p>
       <w:pPr>
         <w:rPr>
-          <w:rFonts w:ascii="Arial" w:hAnsi="Arial" w:cs="Arial"/>
-          <w:sz w:val="18"/>
-          <w:szCs w:val="18"/>
-          <w:lang w:val="es-ES_tradnl"/>
-        </w:rPr>
-      </w:pPr>
-      <w:r>
-        <w:rPr>
-          <w:rFonts w:ascii="Arial" w:hAnsi="Arial" w:cs="Arial"/>
-          <w:sz w:val="18"/>
-          <w:szCs w:val="18"/>
-          <w:lang w:val="es-ES_tradnl"/>
-        </w:rPr>
-        <w:t>Análisis de discursos</w:t>
-      </w:r>
-    </w:p>
-    <w:p>
-      <w:pPr>
-        <w:rPr>
-          <w:rFonts w:ascii="Arial" w:hAnsi="Arial" w:cs="Arial"/>
-          <w:sz w:val="18"/>
-          <w:szCs w:val="18"/>
-          <w:lang w:val="es-ES_tradnl"/>
-        </w:rPr>
-      </w:pPr>
+          <w:rFonts w:ascii="Times New Roman" w:hAnsi="Times New Roman" w:cs="Times New Roman"/>
+          <w:color w:val="000000" w:themeColor="text1"/>
+        </w:rPr>
+      </w:pPr>
+      <w:proofErr w:type="spellStart"/>
+      <w:r>
+        <w:rPr>
+          <w:rFonts w:ascii="Times New Roman" w:hAnsi="Times New Roman" w:cs="Times New Roman"/>
+          <w:color w:val="000000" w:themeColor="text1"/>
+        </w:rPr>
+        <w:t>Discurso</w:t>
+      </w:r>
+      <w:proofErr w:type="spellEnd"/>
+      <w:r>
+        <w:rPr>
+          <w:rFonts w:ascii="Times New Roman" w:hAnsi="Times New Roman" w:cs="Times New Roman"/>
+          <w:color w:val="000000" w:themeColor="text1"/>
+        </w:rPr>
+        <w:t xml:space="preserve"> de </w:t>
+      </w:r>
+      <w:proofErr w:type="gramStart"/>
+      <w:r>
+        <w:rPr>
+          <w:rFonts w:ascii="Times New Roman" w:hAnsi="Times New Roman" w:cs="Times New Roman"/>
+          <w:color w:val="000000" w:themeColor="text1"/>
+        </w:rPr>
+        <w:t>un</w:t>
+      </w:r>
+      <w:proofErr w:type="gramEnd"/>
+      <w:r>
+        <w:rPr>
+          <w:rFonts w:ascii="Times New Roman" w:hAnsi="Times New Roman" w:cs="Times New Roman"/>
+          <w:color w:val="000000" w:themeColor="text1"/>
+        </w:rPr>
+        <w:t xml:space="preserve"> </w:t>
+      </w:r>
+      <w:proofErr w:type="spellStart"/>
+      <w:r>
+        <w:rPr>
+          <w:rFonts w:ascii="Times New Roman" w:hAnsi="Times New Roman" w:cs="Times New Roman"/>
+          <w:color w:val="000000" w:themeColor="text1"/>
+        </w:rPr>
+        <w:t>líder</w:t>
+      </w:r>
+      <w:proofErr w:type="spellEnd"/>
+      <w:r>
+        <w:rPr>
+          <w:rFonts w:ascii="Times New Roman" w:hAnsi="Times New Roman" w:cs="Times New Roman"/>
+          <w:color w:val="000000" w:themeColor="text1"/>
+        </w:rPr>
+        <w:t xml:space="preserve"> de la Guerra </w:t>
+      </w:r>
+      <w:proofErr w:type="spellStart"/>
+      <w:r>
+        <w:rPr>
+          <w:rFonts w:ascii="Times New Roman" w:hAnsi="Times New Roman" w:cs="Times New Roman"/>
+          <w:color w:val="000000" w:themeColor="text1"/>
+        </w:rPr>
+        <w:t>Fría</w:t>
+      </w:r>
+      <w:proofErr w:type="spellEnd"/>
+    </w:p>
+    <w:p>
+      <w:pPr>
+        <w:rPr>
+          <w:rFonts w:ascii="Arial" w:hAnsi="Arial" w:cs="Arial"/>
+          <w:sz w:val="18"/>
+          <w:szCs w:val="18"/>
+        </w:rPr>
+      </w:pPr>
+      <w:bookmarkStart w:id="0" w:name="_GoBack"/>
+      <w:bookmarkEnd w:id="0"/>
     </w:p>
     <w:p>
       <w:pPr>
@@ -2980,6 +3065,7 @@
           <w:szCs w:val="18"/>
           <w:lang w:val="es-ES_tradnl"/>
         </w:rPr>
+        <w:lastRenderedPageBreak/>
         <w:t xml:space="preserve">Stalin responde al discurso de </w:t>
       </w:r>
       <w:proofErr w:type="spellStart"/>
@@ -3058,7 +3144,6 @@
           <w:szCs w:val="18"/>
           <w:lang w:val="es-ES_tradnl"/>
         </w:rPr>
-        <w:lastRenderedPageBreak/>
         <w:t>“[</w:t>
       </w:r>
       <w:r>

</xml_diff>